<commit_message>
Removed Warnings, Formatted Code, Modified Cart Logic
</commit_message>
<xml_diff>
--- a/app/sampledata/Cover Page.docx
+++ b/app/sampledata/Cover Page.docx
@@ -144,7 +144,37 @@
           <w:lang w:val="en-US"/>
         </w:rPr>
         <w:br/>
-        <w:t>Nisarg Ashokbhai Ghevariya 8892340</w:t>
+        <w:t xml:space="preserve">Nisarg Ashokbhai Ghevariya </w:t>
+      </w:r>
+      <w:r>
+        <w:rPr>
+          <w:b/>
+          <w:bCs/>
+          <w:sz w:val="52"/>
+          <w:szCs w:val="52"/>
+          <w:lang w:val="en-US"/>
+        </w:rPr>
+        <w:t>(</w:t>
+      </w:r>
+      <w:r>
+        <w:rPr>
+          <w:b/>
+          <w:bCs/>
+          <w:sz w:val="52"/>
+          <w:szCs w:val="52"/>
+          <w:lang w:val="en-US"/>
+        </w:rPr>
+        <w:t>8892340</w:t>
+      </w:r>
+      <w:r>
+        <w:rPr>
+          <w:b/>
+          <w:bCs/>
+          <w:sz w:val="52"/>
+          <w:szCs w:val="52"/>
+          <w:lang w:val="en-US"/>
+        </w:rPr>
+        <w:t>)</w:t>
       </w:r>
       <w:r>
         <w:rPr>
@@ -155,7 +185,37 @@
           <w:lang w:val="en-US"/>
         </w:rPr>
         <w:br/>
-        <w:t>Priya Manocha Malhi 8857580</w:t>
+        <w:t xml:space="preserve">Priya Manocha Malhi </w:t>
+      </w:r>
+      <w:r>
+        <w:rPr>
+          <w:b/>
+          <w:bCs/>
+          <w:sz w:val="52"/>
+          <w:szCs w:val="52"/>
+          <w:lang w:val="en-US"/>
+        </w:rPr>
+        <w:t>(</w:t>
+      </w:r>
+      <w:r>
+        <w:rPr>
+          <w:b/>
+          <w:bCs/>
+          <w:sz w:val="52"/>
+          <w:szCs w:val="52"/>
+          <w:lang w:val="en-US"/>
+        </w:rPr>
+        <w:t>8857580</w:t>
+      </w:r>
+      <w:r>
+        <w:rPr>
+          <w:b/>
+          <w:bCs/>
+          <w:sz w:val="52"/>
+          <w:szCs w:val="52"/>
+          <w:lang w:val="en-US"/>
+        </w:rPr>
+        <w:t>)</w:t>
       </w:r>
       <w:r>
         <w:rPr>
@@ -167,6 +227,36 @@
         </w:rPr>
         <w:br/>
         <w:t>Rainu Reni Sam</w:t>
+      </w:r>
+      <w:r>
+        <w:rPr>
+          <w:b/>
+          <w:bCs/>
+          <w:sz w:val="52"/>
+          <w:szCs w:val="52"/>
+          <w:lang w:val="en-US"/>
+        </w:rPr>
+        <w:t xml:space="preserve"> (</w:t>
+      </w:r>
+      <w:r>
+        <w:rPr>
+          <w:b/>
+          <w:bCs/>
+          <w:sz w:val="52"/>
+          <w:szCs w:val="52"/>
+          <w:lang w:val="en-US"/>
+        </w:rPr>
+        <w:t>8897054</w:t>
+      </w:r>
+      <w:r>
+        <w:rPr>
+          <w:b/>
+          <w:bCs/>
+          <w:sz w:val="52"/>
+          <w:szCs w:val="52"/>
+          <w:lang w:val="en-US"/>
+        </w:rPr>
+        <w:t>)</w:t>
       </w:r>
     </w:p>
     <w:p/>
@@ -584,6 +674,7 @@
   <w:style w:type="character" w:default="1" w:styleId="DefaultParagraphFont">
     <w:name w:val="Default Paragraph Font"/>
     <w:uiPriority w:val="1"/>
+    <w:semiHidden/>
     <w:unhideWhenUsed/>
   </w:style>
   <w:style w:type="table" w:default="1" w:styleId="TableNormal">

</xml_diff>